<commit_message>
docs(docs): Updated Capstone Task 2, still WIP
</commit_message>
<xml_diff>
--- a/docs/_tasks/D502 Capstone Task 2 Template.docx
+++ b/docs/_tasks/D502 Capstone Task 2 Template.docx
@@ -140,71 +140,8 @@
           <w:sz w:val="24"/>
           <w:szCs w:val="24"/>
         </w:rPr>
-        <w:t xml:space="preserve">Predicting Loan Approvals: </w:t>
-      </w:r>
-      <w:r>
-        <w:rPr>
-          <w:b/>
-          <w:bCs/>
-          <w:color w:val="000000"/>
-          <w:sz w:val="24"/>
-          <w:szCs w:val="24"/>
-        </w:rPr>
-        <w:t>Finding the Best Perfo</w:t>
-      </w:r>
-      <w:r>
-        <w:rPr>
-          <w:b/>
-          <w:bCs/>
-          <w:color w:val="000000"/>
-          <w:sz w:val="24"/>
-          <w:szCs w:val="24"/>
-        </w:rPr>
-        <w:t>r</w:t>
-      </w:r>
-      <w:r>
-        <w:rPr>
-          <w:b/>
-          <w:bCs/>
-          <w:color w:val="000000"/>
-          <w:sz w:val="24"/>
-          <w:szCs w:val="24"/>
-        </w:rPr>
-        <w:t xml:space="preserve">ming Classification Model </w:t>
-      </w:r>
-      <w:r>
-        <w:rPr>
-          <w:b/>
-          <w:bCs/>
-          <w:color w:val="000000"/>
-          <w:sz w:val="24"/>
-          <w:szCs w:val="24"/>
-        </w:rPr>
-        <w:t>for Applications in Retail Lending</w:t>
-      </w:r>
-    </w:p>
-    <w:p>
-      <w:pPr>
-        <w:pBdr>
-          <w:top w:val="nil"/>
-          <w:left w:val="nil"/>
-          <w:bottom w:val="nil"/>
-          <w:right w:val="nil"/>
-          <w:between w:val="nil"/>
-        </w:pBdr>
-        <w:tabs>
-          <w:tab w:val="left" w:pos="576"/>
-        </w:tabs>
-        <w:spacing w:line="480" w:lineRule="auto"/>
-        <w:jc w:val="center"/>
-        <w:rPr>
-          <w:b/>
-          <w:bCs/>
-          <w:color w:val="000000"/>
-          <w:sz w:val="24"/>
-          <w:szCs w:val="24"/>
-        </w:rPr>
-      </w:pPr>
+        <w:t xml:space="preserve">Fun Title Here lol </w:t>
+      </w:r>
     </w:p>
     <w:p>
       <w:pPr>
@@ -2555,26 +2492,6 @@
         <w:t xml:space="preserve"> effective solutions.</w:t>
       </w:r>
       <w:r>
-        <w:t xml:space="preserve"> One of the largest problems machine learning </w:t>
-      </w:r>
-      <w:r>
-        <w:t>practitioners</w:t>
-      </w:r>
-      <w:r>
-        <w:t xml:space="preserve"> </w:t>
-      </w:r>
-      <w:proofErr w:type="gramStart"/>
-      <w:r>
-        <w:t>face</w:t>
-      </w:r>
-      <w:proofErr w:type="gramEnd"/>
-      <w:r>
-        <w:t xml:space="preserve"> is proving that they are spending time on the most effective solution</w:t>
-      </w:r>
-      <w:r>
-        <w:t>.</w:t>
-      </w:r>
-      <w:r>
         <w:t xml:space="preserve"> </w:t>
       </w:r>
       <w:r>
@@ -2682,29 +2599,7 @@
         <w:t xml:space="preserve"> </w:t>
       </w:r>
       <w:r>
-        <w:t xml:space="preserve">To answer this question, a framework must be developed that </w:t>
-      </w:r>
-      <w:r>
-        <w:t>has a solid foundation in statistical methods, and one that can be translated into</w:t>
-      </w:r>
-      <w:r>
-        <w:t xml:space="preserve"> digestible</w:t>
-      </w:r>
-      <w:r>
-        <w:t xml:space="preserve"> graphics for </w:t>
-      </w:r>
-      <w:r>
-        <w:lastRenderedPageBreak/>
-        <w:t xml:space="preserve">presentation to </w:t>
-      </w:r>
-      <w:r>
-        <w:t>business</w:t>
-      </w:r>
-      <w:r>
-        <w:t xml:space="preserve"> leaders.</w:t>
-      </w:r>
-      <w:r>
-        <w:t xml:space="preserve"> Once this framework is in place, it can be implemented early in the model selection process, allowing machine learning practitioners to focus their development time on the solutions that are the most likely to be effective in their projects.</w:t>
+        <w:t>This project describes a training and evaluation framework based on a pair</w:t>
       </w:r>
     </w:p>
     <w:p/>
@@ -2727,6 +2622,7 @@
           <w:sz w:val="24"/>
           <w:szCs w:val="24"/>
         </w:rPr>
+        <w:lastRenderedPageBreak/>
         <w:t xml:space="preserve">A.2 </w:t>
       </w:r>
       <w:r>
@@ -2977,11 +2873,7 @@
         <w:t>.</w:t>
       </w:r>
       <w:r>
-        <w:t xml:space="preserve"> This project will </w:t>
-      </w:r>
-      <w:r>
-        <w:lastRenderedPageBreak/>
-        <w:t>serve as the methodological proof of concept needed to apply to othe</w:t>
+        <w:t xml:space="preserve"> This project will serve as the methodological proof of concept needed to apply to othe</w:t>
       </w:r>
       <w:r>
         <w:t>r initiatives elsewhere in homebuilding and finance.</w:t>
@@ -3006,6 +2898,7 @@
           <w:sz w:val="24"/>
           <w:szCs w:val="24"/>
         </w:rPr>
+        <w:lastRenderedPageBreak/>
         <w:t xml:space="preserve">A.3 </w:t>
       </w:r>
       <w:r>
@@ -3631,34 +3524,34 @@
         <w:rPr>
           <w:color w:val="000000"/>
         </w:rPr>
-        <w:t xml:space="preserve">for any set of models, there is a </w:t>
+        <w:t xml:space="preserve">for any set of models, there is a point of diminishing return where the amount of variance introduced by a more complicated model is no longer sufficiently balanced by the corresponding decrease in bias. </w:t>
+      </w:r>
+      <w:proofErr w:type="gramStart"/>
+      <w:r>
+        <w:rPr>
+          <w:color w:val="000000"/>
+        </w:rPr>
+        <w:t>That is to say, that</w:t>
+      </w:r>
+      <w:proofErr w:type="gramEnd"/>
+      <w:r>
+        <w:rPr>
+          <w:color w:val="000000"/>
+        </w:rPr>
+        <w:t xml:space="preserve"> </w:t>
+      </w:r>
+      <w:r>
+        <w:rPr>
+          <w:color w:val="000000"/>
+        </w:rPr>
+        <w:t xml:space="preserve">as models become </w:t>
       </w:r>
       <w:r>
         <w:rPr>
           <w:color w:val="000000"/>
         </w:rPr>
         <w:lastRenderedPageBreak/>
-        <w:t xml:space="preserve">point of diminishing return where the amount of variance introduced by a more complicated model is no longer sufficiently balanced by the corresponding decrease in bias. </w:t>
-      </w:r>
-      <w:proofErr w:type="gramStart"/>
-      <w:r>
-        <w:rPr>
-          <w:color w:val="000000"/>
-        </w:rPr>
-        <w:t>That is to say, that</w:t>
-      </w:r>
-      <w:proofErr w:type="gramEnd"/>
-      <w:r>
-        <w:rPr>
-          <w:color w:val="000000"/>
-        </w:rPr>
-        <w:t xml:space="preserve"> </w:t>
-      </w:r>
-      <w:r>
-        <w:rPr>
-          <w:color w:val="000000"/>
-        </w:rPr>
-        <w:t>as models become more complex, they tend to overfit their training data</w:t>
+        <w:t>more complex, they tend to overfit their training data</w:t>
       </w:r>
       <w:r>
         <w:rPr>
@@ -3972,26 +3865,26 @@
         <w:rPr>
           <w:color w:val="000000"/>
         </w:rPr>
-        <w:t xml:space="preserve"> In general, resampling involves repeatedly drawing samples from a training set and refitting a model on </w:t>
+        <w:t xml:space="preserve"> In general, resampling involves repeatedly drawing samples from a training set and refitting a model on each sample to gain as much information as possible about the fitted model</w:t>
+      </w:r>
+      <w:r>
+        <w:rPr>
+          <w:color w:val="000000"/>
+        </w:rPr>
+        <w:t xml:space="preserve">. Specifically, this project uses cross-validation, where the test error </w:t>
+      </w:r>
+      <w:r>
+        <w:rPr>
+          <w:color w:val="000000"/>
+        </w:rPr>
+        <w:t xml:space="preserve">associated with a given method is used to evaluate model </w:t>
       </w:r>
       <w:r>
         <w:rPr>
           <w:color w:val="000000"/>
         </w:rPr>
         <w:lastRenderedPageBreak/>
-        <w:t>each sample to gain as much information as possible about the fitted model</w:t>
-      </w:r>
-      <w:r>
-        <w:rPr>
-          <w:color w:val="000000"/>
-        </w:rPr>
-        <w:t xml:space="preserve">. Specifically, this project uses cross-validation, where the test error </w:t>
-      </w:r>
-      <w:r>
-        <w:rPr>
-          <w:color w:val="000000"/>
-        </w:rPr>
-        <w:t>associated with a given method is used to evaluate model performance, or perform model selection through hyperparameter tuning.</w:t>
+        <w:t>performance, or perform model selection through hyperparameter tuning.</w:t>
       </w:r>
       <w:r>
         <w:rPr>
@@ -4221,14 +4114,7 @@
           <w:sz w:val="24"/>
           <w:szCs w:val="24"/>
         </w:rPr>
-        <w:t>“Machine Learning and Deep Learning in Computational Finance: A Systematic Review”</w:t>
-      </w:r>
-      <w:r>
-        <w:rPr>
-          <w:sz w:val="24"/>
-          <w:szCs w:val="24"/>
-        </w:rPr>
-        <w:t xml:space="preserve"> (El Amine El Alami et al., 2025)</w:t>
+        <w:t>“Machine Learning and Deep Learning in Computational Finance: A Systematic Review” (El Amine El Alami et al., 2025)</w:t>
       </w:r>
     </w:p>
     <w:p>
@@ -4361,7 +4247,15 @@
           <w:sz w:val="24"/>
           <w:szCs w:val="24"/>
         </w:rPr>
-        <w:t xml:space="preserve"> They divided the 22 articles reviewed into four categories: Stock market forecasting &amp; asset pricing, </w:t>
+        <w:t xml:space="preserve"> They divided the 22 articles reviewed into four categories: Stock market forecasting &amp; asset pricing, credit risk &amp; loan default, cryptocurrency &amp; volatility forecasting, and macroeconomic / policy forecasting. The </w:t>
+      </w:r>
+      <w:r>
+        <w:rPr>
+          <w:color w:val="000000"/>
+          <w:sz w:val="24"/>
+          <w:szCs w:val="24"/>
+        </w:rPr>
+        <w:t xml:space="preserve">representative models for each category were given, as well as the models’ main </w:t>
       </w:r>
       <w:r>
         <w:rPr>
@@ -4370,15 +4264,7 @@
           <w:szCs w:val="24"/>
         </w:rPr>
         <w:lastRenderedPageBreak/>
-        <w:t xml:space="preserve">credit risk &amp; loan default, cryptocurrency &amp; volatility forecasting, and macroeconomic / policy forecasting. The </w:t>
-      </w:r>
-      <w:r>
-        <w:rPr>
-          <w:color w:val="000000"/>
-          <w:sz w:val="24"/>
-          <w:szCs w:val="24"/>
-        </w:rPr>
-        <w:t xml:space="preserve">representative models for each category were given, as well as the models’ main contribution to </w:t>
+        <w:t xml:space="preserve">contribution to </w:t>
       </w:r>
       <w:r>
         <w:rPr>
@@ -5768,21 +5654,7 @@
           <w:sz w:val="24"/>
           <w:szCs w:val="24"/>
         </w:rPr>
-        <w:t xml:space="preserve"> </w:t>
-      </w:r>
-      <w:r>
-        <w:rPr>
-          <w:sz w:val="24"/>
-          <w:szCs w:val="24"/>
-        </w:rPr>
-        <w:t>implementation</w:t>
-      </w:r>
-      <w:r>
-        <w:rPr>
-          <w:sz w:val="24"/>
-          <w:szCs w:val="24"/>
-        </w:rPr>
-        <w:t xml:space="preserve"> of</w:t>
+        <w:t xml:space="preserve"> implementation of</w:t>
       </w:r>
       <w:r>
         <w:rPr>
@@ -8569,14 +8441,7 @@
                 <w:sz w:val="24"/>
                 <w:szCs w:val="24"/>
               </w:rPr>
-              <w:t>Milestone: Data Acquisition</w:t>
-            </w:r>
-            <w:r>
-              <w:rPr>
-                <w:sz w:val="24"/>
-                <w:szCs w:val="24"/>
-              </w:rPr>
-              <w:t xml:space="preserve">; </w:t>
+              <w:t xml:space="preserve">Milestone: Data Acquisition; </w:t>
             </w:r>
             <w:r>
               <w:rPr>
@@ -10048,21 +9913,7 @@
           <w:sz w:val="24"/>
           <w:szCs w:val="24"/>
         </w:rPr>
-        <w:t xml:space="preserve">For this project to be considered successful, it will accomplish its primary goal: </w:t>
-      </w:r>
-      <w:r>
-        <w:rPr>
-          <w:sz w:val="24"/>
-          <w:szCs w:val="24"/>
-        </w:rPr>
-        <w:t>to demonstrate a method to compare the performance of classification models using a statistical test.</w:t>
-      </w:r>
-      <w:r>
-        <w:rPr>
-          <w:sz w:val="24"/>
-          <w:szCs w:val="24"/>
-        </w:rPr>
-        <w:t xml:space="preserve"> This will be accomplished by providing a </w:t>
+        <w:t xml:space="preserve">For this project to be considered successful, it will accomplish its primary goal: to demonstrate a method to compare the performance of classification models using a statistical test. This will be accomplished by providing a </w:t>
       </w:r>
       <w:proofErr w:type="spellStart"/>
       <w:r>
@@ -17286,6 +17137,7 @@
   <w:style w:type="character" w:default="1" w:styleId="DefaultParagraphFont">
     <w:name w:val="Default Paragraph Font"/>
     <w:uiPriority w:val="1"/>
+    <w:semiHidden/>
     <w:unhideWhenUsed/>
   </w:style>
   <w:style w:type="table" w:default="1" w:styleId="TableNormal">
@@ -17850,7 +17702,7 @@
     <w:charset w:val="00"/>
     <w:family w:val="modern"/>
     <w:pitch w:val="fixed"/>
-    <w:sig w:usb0="A10002FF" w:usb1="4000F9FB" w:usb2="00040000" w:usb3="00000000" w:csb0="0000019F" w:csb1="00000000"/>
+    <w:sig w:usb0="A1002AFF" w:usb1="4000F9FB" w:usb2="00040000" w:usb3="00000000" w:csb0="000001FF" w:csb1="00000000"/>
   </w:font>
   <w:font w:name="MS Mincho">
     <w:altName w:val="ＭＳ 明朝"/>
@@ -17894,6 +17746,9 @@
     <w:rsid w:val="0000562C"/>
     <w:rsid w:val="000B5004"/>
     <w:rsid w:val="000F3F60"/>
+    <w:rsid w:val="004475FE"/>
+    <w:rsid w:val="004F37CB"/>
+    <w:rsid w:val="00732249"/>
   </w:rsids>
   <m:mathPr>
     <m:mathFont m:val="Cambria Math"/>
@@ -18642,6 +18497,12 @@
 </file>
 
 <file path=customXml/item1.xml><?xml version="1.0" encoding="utf-8"?>
+<go:gDocsCustomXmlDataStorage xmlns:go="http://customooxmlschemas.google.com/" xmlns:r="http://schemas.openxmlformats.org/officeDocument/2006/relationships">
+  <go:docsCustomData xmlns:go="http://customooxmlschemas.google.com/" roundtripDataSignature="AMtx7mi9hMm1w2n+Vt6hN/m6X//z+ToJ7Q==">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</go:docsCustomData>
+</go:gDocsCustomXmlDataStorage>
+</file>
+
+<file path=customXml/item2.xml><?xml version="1.0" encoding="utf-8"?>
 <b:Sources xmlns:b="http://schemas.openxmlformats.org/officeDocument/2006/bibliography" xmlns="http://schemas.openxmlformats.org/officeDocument/2006/bibliography" SelectedStyle="\APASixthEditionOfficeOnline.xsl" StyleName="APA" Version="6">
   <b:Source>
     <b:Tag>Smi23</b:Tag>
@@ -18697,25 +18558,19 @@
 </b:Sources>
 </file>
 
-<file path=customXml/item2.xml><?xml version="1.0" encoding="utf-8"?>
-<go:gDocsCustomXmlDataStorage xmlns:go="http://customooxmlschemas.google.com/" xmlns:r="http://schemas.openxmlformats.org/officeDocument/2006/relationships">
-  <go:docsCustomData xmlns:go="http://customooxmlschemas.google.com/" roundtripDataSignature="AMtx7mi9hMm1w2n+Vt6hN/m6X//z+ToJ7Q==">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</go:docsCustomData>
-</go:gDocsCustomXmlDataStorage>
-</file>
-
 <file path=customXml/itemProps1.xml><?xml version="1.0" encoding="utf-8"?>
-<ds:datastoreItem xmlns:ds="http://schemas.openxmlformats.org/officeDocument/2006/customXml" ds:itemID="{119407D8-7FC4-47F1-85AD-0300064F059B}">
-  <ds:schemaRefs>
-    <ds:schemaRef ds:uri="http://schemas.openxmlformats.org/officeDocument/2006/bibliography"/>
-  </ds:schemaRefs>
-</ds:datastoreItem>
-</file>
-
-<file path=customXml/itemProps2.xml><?xml version="1.0" encoding="utf-8"?>
 <ds:datastoreItem xmlns:ds="http://schemas.openxmlformats.org/officeDocument/2006/customXml" ds:itemID="{11111111-1234-1234-1234-123412341234}">
   <ds:schemaRefs>
     <ds:schemaRef ds:uri="http://customooxmlschemas.google.com/"/>
     <ds:schemaRef ds:uri="http://schemas.openxmlformats.org/officeDocument/2006/relationships"/>
   </ds:schemaRefs>
 </ds:datastoreItem>
+</file>
+
+<file path=customXml/itemProps2.xml><?xml version="1.0" encoding="utf-8"?>
+<ds:datastoreItem xmlns:ds="http://schemas.openxmlformats.org/officeDocument/2006/customXml" ds:itemID="{119407D8-7FC4-47F1-85AD-0300064F059B}">
+  <ds:schemaRefs>
+    <ds:schemaRef ds:uri="http://schemas.openxmlformats.org/officeDocument/2006/bibliography"/>
+  </ds:schemaRefs>
+</ds:datastoreItem>
 </file>
</xml_diff>